<commit_message>
[#24] Calculate imagined current angle in open loop control
</commit_message>
<xml_diff>
--- a/robot/rover/ArmDriverUnit/Arm_Teensy_Motor_Wiring_Diagrams.docx
+++ b/robot/rover/ArmDriverUnit/Arm_Teensy_Motor_Wiring_Diagrams.docx
@@ -421,6 +421,7 @@
           <w:noProof/>
         </w:rPr>
       </w:pPr>
+      <w:bookmarkStart w:id="0" w:name="_GoBack"/>
       <w:r>
         <w:rPr>
           <w:noProof/>
@@ -478,6 +479,7 @@
           </wp:inline>
         </w:drawing>
       </w:r>
+      <w:bookmarkEnd w:id="0"/>
       <w:r>
         <w:rPr>
           <w:noProof/>
@@ -2603,6 +2605,7 @@
               <w:bottom w:val="single" w:sz="6" w:space="0" w:color="CCCCCC"/>
               <w:right w:val="single" w:sz="6" w:space="0" w:color="CCCCCC"/>
             </w:tcBorders>
+            <w:shd w:val="clear" w:color="auto" w:fill="7030A0"/>
             <w:tcMar>
               <w:top w:w="30" w:type="dxa"/>
               <w:left w:w="45" w:type="dxa"/>
@@ -2645,6 +2648,7 @@
               <w:bottom w:val="single" w:sz="6" w:space="0" w:color="CCCCCC"/>
               <w:right w:val="single" w:sz="6" w:space="0" w:color="000000"/>
             </w:tcBorders>
+            <w:shd w:val="clear" w:color="auto" w:fill="00B050"/>
             <w:tcMar>
               <w:top w:w="30" w:type="dxa"/>
               <w:left w:w="45" w:type="dxa"/>
@@ -2973,6 +2977,7 @@
               <w:bottom w:val="single" w:sz="6" w:space="0" w:color="CCCCCC"/>
               <w:right w:val="single" w:sz="6" w:space="0" w:color="CCCCCC"/>
             </w:tcBorders>
+            <w:shd w:val="clear" w:color="auto" w:fill="00B050"/>
             <w:tcMar>
               <w:top w:w="30" w:type="dxa"/>
               <w:left w:w="45" w:type="dxa"/>
@@ -3015,6 +3020,7 @@
               <w:bottom w:val="single" w:sz="6" w:space="0" w:color="CCCCCC"/>
               <w:right w:val="single" w:sz="6" w:space="0" w:color="000000"/>
             </w:tcBorders>
+            <w:shd w:val="clear" w:color="auto" w:fill="00B0F0"/>
             <w:tcMar>
               <w:top w:w="30" w:type="dxa"/>
               <w:left w:w="45" w:type="dxa"/>
@@ -3334,6 +3340,7 @@
               <w:bottom w:val="single" w:sz="6" w:space="0" w:color="CCCCCC"/>
               <w:right w:val="single" w:sz="6" w:space="0" w:color="CCCCCC"/>
             </w:tcBorders>
+            <w:shd w:val="clear" w:color="auto" w:fill="FFFF00"/>
             <w:tcMar>
               <w:top w:w="30" w:type="dxa"/>
               <w:left w:w="45" w:type="dxa"/>
@@ -3376,6 +3383,7 @@
               <w:bottom w:val="single" w:sz="6" w:space="0" w:color="CCCCCC"/>
               <w:right w:val="single" w:sz="6" w:space="0" w:color="000000"/>
             </w:tcBorders>
+            <w:shd w:val="clear" w:color="auto" w:fill="FFFF00"/>
             <w:tcMar>
               <w:top w:w="30" w:type="dxa"/>
               <w:left w:w="45" w:type="dxa"/>
@@ -3695,6 +3703,7 @@
               <w:bottom w:val="single" w:sz="6" w:space="0" w:color="CCCCCC"/>
               <w:right w:val="single" w:sz="6" w:space="0" w:color="CCCCCC"/>
             </w:tcBorders>
+            <w:shd w:val="clear" w:color="auto" w:fill="FFC000"/>
             <w:tcMar>
               <w:top w:w="30" w:type="dxa"/>
               <w:left w:w="45" w:type="dxa"/>
@@ -3737,6 +3746,7 @@
               <w:bottom w:val="single" w:sz="6" w:space="0" w:color="CCCCCC"/>
               <w:right w:val="single" w:sz="6" w:space="0" w:color="000000"/>
             </w:tcBorders>
+            <w:shd w:val="clear" w:color="auto" w:fill="FFC000"/>
             <w:tcMar>
               <w:top w:w="30" w:type="dxa"/>
               <w:left w:w="45" w:type="dxa"/>
@@ -4845,6 +4855,7 @@
               <w:bottom w:val="single" w:sz="6" w:space="0" w:color="CCCCCC"/>
               <w:right w:val="single" w:sz="6" w:space="0" w:color="000000"/>
             </w:tcBorders>
+            <w:shd w:val="clear" w:color="auto" w:fill="FFFF00"/>
             <w:tcMar>
               <w:top w:w="30" w:type="dxa"/>
               <w:left w:w="45" w:type="dxa"/>
@@ -5155,6 +5166,7 @@
               <w:bottom w:val="single" w:sz="6" w:space="0" w:color="CCCCCC"/>
               <w:right w:val="single" w:sz="6" w:space="0" w:color="CCCCCC"/>
             </w:tcBorders>
+            <w:shd w:val="clear" w:color="auto" w:fill="7030A0"/>
             <w:tcMar>
               <w:top w:w="30" w:type="dxa"/>
               <w:left w:w="45" w:type="dxa"/>
@@ -5197,6 +5209,7 @@
               <w:bottom w:val="single" w:sz="6" w:space="0" w:color="CCCCCC"/>
               <w:right w:val="single" w:sz="6" w:space="0" w:color="000000"/>
             </w:tcBorders>
+            <w:shd w:val="clear" w:color="auto" w:fill="FFC000"/>
             <w:tcMar>
               <w:top w:w="30" w:type="dxa"/>
               <w:left w:w="45" w:type="dxa"/>
@@ -6172,6 +6185,7 @@
               <w:bottom w:val="single" w:sz="6" w:space="0" w:color="CCCCCC"/>
               <w:right w:val="single" w:sz="6" w:space="0" w:color="000000"/>
             </w:tcBorders>
+            <w:shd w:val="clear" w:color="auto" w:fill="00B050"/>
             <w:tcMar>
               <w:top w:w="30" w:type="dxa"/>
               <w:left w:w="45" w:type="dxa"/>
@@ -6496,6 +6510,7 @@
               <w:bottom w:val="single" w:sz="6" w:space="0" w:color="CCCCCC"/>
               <w:right w:val="single" w:sz="6" w:space="0" w:color="000000"/>
             </w:tcBorders>
+            <w:shd w:val="clear" w:color="auto" w:fill="FFFF00"/>
             <w:tcMar>
               <w:top w:w="30" w:type="dxa"/>
               <w:left w:w="45" w:type="dxa"/>
@@ -6828,6 +6843,7 @@
               <w:bottom w:val="single" w:sz="6" w:space="0" w:color="CCCCCC"/>
               <w:right w:val="single" w:sz="6" w:space="0" w:color="000000"/>
             </w:tcBorders>
+            <w:shd w:val="clear" w:color="auto" w:fill="FFC000"/>
             <w:tcMar>
               <w:top w:w="30" w:type="dxa"/>
               <w:left w:w="45" w:type="dxa"/>
@@ -7862,6 +7878,7 @@
               <w:bottom w:val="single" w:sz="6" w:space="0" w:color="CCCCCC"/>
               <w:right w:val="single" w:sz="6" w:space="0" w:color="CCCCCC"/>
             </w:tcBorders>
+            <w:shd w:val="clear" w:color="auto" w:fill="00B0F0"/>
             <w:tcMar>
               <w:top w:w="30" w:type="dxa"/>
               <w:left w:w="45" w:type="dxa"/>
@@ -7904,6 +7921,7 @@
               <w:bottom w:val="single" w:sz="6" w:space="0" w:color="CCCCCC"/>
               <w:right w:val="single" w:sz="6" w:space="0" w:color="000000"/>
             </w:tcBorders>
+            <w:shd w:val="clear" w:color="auto" w:fill="00B0F0"/>
             <w:tcMar>
               <w:top w:w="30" w:type="dxa"/>
               <w:left w:w="45" w:type="dxa"/>
@@ -8220,6 +8238,7 @@
               <w:bottom w:val="single" w:sz="6" w:space="0" w:color="CCCCCC"/>
               <w:right w:val="single" w:sz="6" w:space="0" w:color="CCCCCC"/>
             </w:tcBorders>
+            <w:shd w:val="clear" w:color="auto" w:fill="00B0F0"/>
             <w:tcMar>
               <w:top w:w="30" w:type="dxa"/>
               <w:left w:w="45" w:type="dxa"/>
@@ -8262,6 +8281,7 @@
               <w:bottom w:val="single" w:sz="6" w:space="0" w:color="CCCCCC"/>
               <w:right w:val="single" w:sz="6" w:space="0" w:color="000000"/>
             </w:tcBorders>
+            <w:shd w:val="clear" w:color="auto" w:fill="00B050"/>
             <w:tcMar>
               <w:top w:w="30" w:type="dxa"/>
               <w:left w:w="45" w:type="dxa"/>
@@ -8999,8 +9019,6 @@
         </w:rPr>
         <w:t xml:space="preserve"> the encoders for M5 and M6 won’t be implemented yet because it would require modifying the servos which is risky.</w:t>
       </w:r>
-      <w:bookmarkStart w:id="0" w:name="_GoBack"/>
-      <w:bookmarkEnd w:id="0"/>
     </w:p>
     <w:p>
       <w:pPr>
@@ -12661,6 +12679,7 @@
     <w:lsdException w:name="HTML Sample" w:semiHidden="1" w:unhideWhenUsed="1"/>
     <w:lsdException w:name="HTML Typewriter" w:semiHidden="1" w:unhideWhenUsed="1"/>
     <w:lsdException w:name="HTML Variable" w:semiHidden="1" w:unhideWhenUsed="1"/>
+    <w:lsdException w:name="Normal Table" w:semiHidden="1" w:unhideWhenUsed="1"/>
     <w:lsdException w:name="annotation subject" w:semiHidden="1" w:unhideWhenUsed="1"/>
     <w:lsdException w:name="No List" w:semiHidden="1" w:unhideWhenUsed="1"/>
     <w:lsdException w:name="Outline List 1" w:semiHidden="1" w:unhideWhenUsed="1"/>
@@ -12704,8 +12723,10 @@
     <w:lsdException w:name="Table Elegant" w:semiHidden="1" w:unhideWhenUsed="1"/>
     <w:lsdException w:name="Table Professional" w:semiHidden="1" w:unhideWhenUsed="1"/>
     <w:lsdException w:name="Table Subtle 1" w:semiHidden="1" w:unhideWhenUsed="1"/>
+    <w:lsdException w:name="Table Subtle 2" w:semiHidden="1" w:unhideWhenUsed="1"/>
     <w:lsdException w:name="Table Web 1" w:semiHidden="1" w:unhideWhenUsed="1"/>
     <w:lsdException w:name="Table Web 2" w:semiHidden="1" w:unhideWhenUsed="1"/>
+    <w:lsdException w:name="Table Web 3" w:semiHidden="1" w:unhideWhenUsed="1"/>
     <w:lsdException w:name="Balloon Text" w:semiHidden="1" w:unhideWhenUsed="1"/>
     <w:lsdException w:name="Table Grid" w:uiPriority="39"/>
     <w:lsdException w:name="Table Theme" w:semiHidden="1" w:unhideWhenUsed="1"/>

</xml_diff>

<commit_message>
[#24] Swap pin 25 with 15 and pin 24 with 16 for pcb constraints
</commit_message>
<xml_diff>
--- a/robot/rover/ArmDriverUnit/Arm_Teensy_Motor_Wiring_Diagrams.docx
+++ b/robot/rover/ArmDriverUnit/Arm_Teensy_Motor_Wiring_Diagrams.docx
@@ -421,7 +421,6 @@
           <w:noProof/>
         </w:rPr>
       </w:pPr>
-      <w:bookmarkStart w:id="0" w:name="_GoBack"/>
       <w:r>
         <w:rPr>
           <w:noProof/>
@@ -479,7 +478,6 @@
           </wp:inline>
         </w:drawing>
       </w:r>
-      <w:bookmarkEnd w:id="0"/>
       <w:r>
         <w:rPr>
           <w:noProof/>
@@ -531,7 +529,7 @@
     </w:p>
     <w:tbl>
       <w:tblPr>
-        <w:tblW w:w="0" w:type="dxa"/>
+        <w:tblW w:w="9344" w:type="dxa"/>
         <w:tblCellMar>
           <w:left w:w="0" w:type="dxa"/>
           <w:right w:w="0" w:type="dxa"/>
@@ -4469,7 +4467,7 @@
                 <w:sz w:val="20"/>
                 <w:szCs w:val="20"/>
               </w:rPr>
-              <w:t>M4_LIMIT_SW_EXTEND</w:t>
+              <w:t>M4_ENABLE</w:t>
             </w:r>
           </w:p>
         </w:tc>
@@ -4813,31 +4811,31 @@
               <w:bottom w:val="single" w:sz="6" w:space="0" w:color="CCCCCC"/>
               <w:right w:val="single" w:sz="6" w:space="0" w:color="CCCCCC"/>
             </w:tcBorders>
-            <w:tcMar>
-              <w:top w:w="30" w:type="dxa"/>
-              <w:left w:w="45" w:type="dxa"/>
-              <w:bottom w:w="30" w:type="dxa"/>
-              <w:right w:w="45" w:type="dxa"/>
-            </w:tcMar>
-            <w:vAlign w:val="bottom"/>
-            <w:hideMark/>
-          </w:tcPr>
-          <w:p>
-            <w:pPr>
-              <w:spacing w:after="0" w:line="240" w:lineRule="auto"/>
-              <w:rPr>
-                <w:rFonts w:ascii="Arial" w:eastAsia="Times New Roman" w:hAnsi="Arial" w:cs="Arial"/>
-                <w:sz w:val="20"/>
-                <w:szCs w:val="20"/>
-              </w:rPr>
-            </w:pPr>
-            <w:r>
-              <w:rPr>
-                <w:rFonts w:ascii="Arial" w:eastAsia="Times New Roman" w:hAnsi="Arial" w:cs="Arial"/>
-                <w:sz w:val="20"/>
-                <w:szCs w:val="20"/>
-              </w:rPr>
-              <w:t>M4_LIMIT_SW_FLEX</w:t>
+            <w:shd w:val="clear" w:color="auto" w:fill="00B050"/>
+            <w:tcMar>
+              <w:top w:w="30" w:type="dxa"/>
+              <w:left w:w="45" w:type="dxa"/>
+              <w:bottom w:w="30" w:type="dxa"/>
+              <w:right w:w="45" w:type="dxa"/>
+            </w:tcMar>
+            <w:vAlign w:val="bottom"/>
+          </w:tcPr>
+          <w:p>
+            <w:pPr>
+              <w:spacing w:after="0" w:line="240" w:lineRule="auto"/>
+              <w:rPr>
+                <w:rFonts w:ascii="Arial" w:eastAsia="Times New Roman" w:hAnsi="Arial" w:cs="Arial"/>
+                <w:sz w:val="20"/>
+                <w:szCs w:val="20"/>
+              </w:rPr>
+            </w:pPr>
+            <w:r>
+              <w:rPr>
+                <w:rFonts w:ascii="Arial" w:eastAsia="Times New Roman" w:hAnsi="Arial" w:cs="Arial"/>
+                <w:sz w:val="20"/>
+                <w:szCs w:val="20"/>
+              </w:rPr>
+              <w:t>M4_DIR</w:t>
             </w:r>
           </w:p>
         </w:tc>
@@ -5885,7 +5883,7 @@
                 <w:sz w:val="20"/>
                 <w:szCs w:val="20"/>
               </w:rPr>
-              <w:t>M4_ENABLE</w:t>
+              <w:t>M4_LIMIT_SW_EXTEND</w:t>
             </w:r>
           </w:p>
         </w:tc>
@@ -6185,32 +6183,32 @@
               <w:bottom w:val="single" w:sz="6" w:space="0" w:color="CCCCCC"/>
               <w:right w:val="single" w:sz="6" w:space="0" w:color="000000"/>
             </w:tcBorders>
-            <w:shd w:val="clear" w:color="auto" w:fill="00B050"/>
-            <w:tcMar>
-              <w:top w:w="30" w:type="dxa"/>
-              <w:left w:w="45" w:type="dxa"/>
-              <w:bottom w:w="30" w:type="dxa"/>
-              <w:right w:w="45" w:type="dxa"/>
-            </w:tcMar>
-            <w:vAlign w:val="bottom"/>
-            <w:hideMark/>
-          </w:tcPr>
-          <w:p>
-            <w:pPr>
-              <w:spacing w:after="0" w:line="240" w:lineRule="auto"/>
-              <w:rPr>
-                <w:rFonts w:ascii="Arial" w:eastAsia="Times New Roman" w:hAnsi="Arial" w:cs="Arial"/>
-                <w:sz w:val="20"/>
-                <w:szCs w:val="20"/>
-              </w:rPr>
-            </w:pPr>
-            <w:r>
-              <w:rPr>
-                <w:rFonts w:ascii="Arial" w:eastAsia="Times New Roman" w:hAnsi="Arial" w:cs="Arial"/>
-                <w:sz w:val="20"/>
-                <w:szCs w:val="20"/>
-              </w:rPr>
-              <w:t>M4_DIR</w:t>
+            <w:shd w:val="clear" w:color="auto" w:fill="auto"/>
+            <w:tcMar>
+              <w:top w:w="30" w:type="dxa"/>
+              <w:left w:w="45" w:type="dxa"/>
+              <w:bottom w:w="30" w:type="dxa"/>
+              <w:right w:w="45" w:type="dxa"/>
+            </w:tcMar>
+            <w:vAlign w:val="bottom"/>
+            <w:hideMark/>
+          </w:tcPr>
+          <w:p>
+            <w:pPr>
+              <w:spacing w:after="0" w:line="240" w:lineRule="auto"/>
+              <w:rPr>
+                <w:rFonts w:ascii="Arial" w:eastAsia="Times New Roman" w:hAnsi="Arial" w:cs="Arial"/>
+                <w:sz w:val="20"/>
+                <w:szCs w:val="20"/>
+              </w:rPr>
+            </w:pPr>
+            <w:r>
+              <w:rPr>
+                <w:rFonts w:ascii="Arial" w:eastAsia="Times New Roman" w:hAnsi="Arial" w:cs="Arial"/>
+                <w:sz w:val="20"/>
+                <w:szCs w:val="20"/>
+              </w:rPr>
+              <w:t>M4_LIMIT_SW_FLEX</w:t>
             </w:r>
           </w:p>
         </w:tc>
@@ -10570,6 +10568,8 @@
             </w:pPr>
           </w:p>
         </w:tc>
+        <w:bookmarkStart w:id="0" w:name="_GoBack"/>
+        <w:bookmarkEnd w:id="0"/>
       </w:tr>
       <w:tr>
         <w:trPr>
@@ -11388,7 +11388,7 @@
                 <w:sz w:val="20"/>
                 <w:szCs w:val="20"/>
               </w:rPr>
-              <w:t>24</w:t>
+              <w:t>16</w:t>
             </w:r>
           </w:p>
         </w:tc>
@@ -11815,7 +11815,15 @@
                 <w:sz w:val="20"/>
                 <w:szCs w:val="20"/>
               </w:rPr>
-              <w:t>25</w:t>
+              <w:t>1</w:t>
+            </w:r>
+            <w:r>
+              <w:rPr>
+                <w:rFonts w:ascii="Arial" w:eastAsia="Times New Roman" w:hAnsi="Arial" w:cs="Arial"/>
+                <w:sz w:val="20"/>
+                <w:szCs w:val="20"/>
+              </w:rPr>
+              <w:t>5</w:t>
             </w:r>
           </w:p>
         </w:tc>

</xml_diff>